<commit_message>
Mention update of web.config
</commit_message>
<xml_diff>
--- a/Breeze.MvcSpaTemplate/BreezeMvcSpaTemplateMigrationNotes.docx
+++ b/Breeze.MvcSpaTemplate/BreezeMvcSpaTemplateMigrationNotes.docx
@@ -702,6 +702,554 @@
           <w:numId w:val="3"/>
         </w:numPr>
       </w:pPr>
+      <w:proofErr w:type="spellStart"/>
+      <w:r>
+        <w:rPr>
+          <w:b/>
+          <w:i/>
+        </w:rPr>
+        <w:t>Web.config</w:t>
+      </w:r>
+      <w:proofErr w:type="spellEnd"/>
+      <w:r>
+        <w:t xml:space="preserve"> </w:t>
+      </w:r>
+      <w:proofErr w:type="gramStart"/>
+      <w:r>
+        <w:t>add</w:t>
+      </w:r>
+      <w:proofErr w:type="gramEnd"/>
+      <w:r>
+        <w:t xml:space="preserve"> </w:t>
+      </w:r>
+      <w:r>
+        <w:t>assembly redirect</w:t>
+      </w:r>
+      <w:r>
+        <w:t xml:space="preserve"> for EF 5</w:t>
+      </w:r>
+      <w:r>
+        <w:t>. Add at the bottom of the &lt;</w:t>
+      </w:r>
+      <w:proofErr w:type="spellStart"/>
+      <w:r>
+        <w:t>assemblyBindings</w:t>
+      </w:r>
+      <w:proofErr w:type="spellEnd"/>
+      <w:r>
+        <w:t>&gt;:</w:t>
+      </w:r>
+    </w:p>
+    <w:p>
+      <w:pPr>
+        <w:autoSpaceDE w:val="0"/>
+        <w:autoSpaceDN w:val="0"/>
+        <w:adjustRightInd w:val="0"/>
+        <w:spacing w:after="0" w:line="240" w:lineRule="auto"/>
+        <w:ind w:left="720"/>
+        <w:rPr>
+          <w:rFonts w:ascii="Consolas" w:hAnsi="Consolas" w:cs="Consolas"/>
+          <w:color w:val="000000"/>
+          <w:sz w:val="18"/>
+          <w:szCs w:val="27"/>
+          <w:highlight w:val="white"/>
+        </w:rPr>
+      </w:pPr>
+      <w:bookmarkStart w:id="2" w:name="OLE_LINK4"/>
+      <w:bookmarkStart w:id="3" w:name="OLE_LINK5"/>
+      <w:bookmarkStart w:id="4" w:name="OLE_LINK6"/>
+      <w:r>
+        <w:rPr>
+          <w:rFonts w:ascii="Consolas" w:hAnsi="Consolas" w:cs="Consolas"/>
+          <w:color w:val="0000FF"/>
+          <w:sz w:val="18"/>
+          <w:szCs w:val="27"/>
+          <w:highlight w:val="white"/>
+        </w:rPr>
+        <w:t xml:space="preserve">      &lt;</w:t>
+      </w:r>
+      <w:proofErr w:type="spellStart"/>
+      <w:proofErr w:type="gramStart"/>
+      <w:r>
+        <w:rPr>
+          <w:rFonts w:ascii="Consolas" w:hAnsi="Consolas" w:cs="Consolas"/>
+          <w:color w:val="A31515"/>
+          <w:sz w:val="18"/>
+          <w:szCs w:val="27"/>
+          <w:highlight w:val="white"/>
+        </w:rPr>
+        <w:t>dependentAssembly</w:t>
+      </w:r>
+      <w:proofErr w:type="spellEnd"/>
+      <w:proofErr w:type="gramEnd"/>
+      <w:r>
+        <w:rPr>
+          <w:rFonts w:ascii="Consolas" w:hAnsi="Consolas" w:cs="Consolas"/>
+          <w:color w:val="0000FF"/>
+          <w:sz w:val="18"/>
+          <w:szCs w:val="27"/>
+          <w:highlight w:val="white"/>
+        </w:rPr>
+        <w:t>&gt;</w:t>
+      </w:r>
+    </w:p>
+    <w:p>
+      <w:pPr>
+        <w:autoSpaceDE w:val="0"/>
+        <w:autoSpaceDN w:val="0"/>
+        <w:adjustRightInd w:val="0"/>
+        <w:spacing w:after="0" w:line="240" w:lineRule="auto"/>
+        <w:ind w:left="720"/>
+        <w:rPr>
+          <w:rFonts w:ascii="Consolas" w:hAnsi="Consolas" w:cs="Consolas"/>
+          <w:color w:val="000000"/>
+          <w:sz w:val="18"/>
+          <w:szCs w:val="27"/>
+          <w:highlight w:val="white"/>
+        </w:rPr>
+      </w:pPr>
+      <w:r>
+        <w:rPr>
+          <w:rFonts w:ascii="Consolas" w:hAnsi="Consolas" w:cs="Consolas"/>
+          <w:color w:val="0000FF"/>
+          <w:sz w:val="18"/>
+          <w:szCs w:val="27"/>
+          <w:highlight w:val="white"/>
+        </w:rPr>
+        <w:t xml:space="preserve">        &lt;</w:t>
+      </w:r>
+      <w:proofErr w:type="spellStart"/>
+      <w:r>
+        <w:rPr>
+          <w:rFonts w:ascii="Consolas" w:hAnsi="Consolas" w:cs="Consolas"/>
+          <w:color w:val="A31515"/>
+          <w:sz w:val="18"/>
+          <w:szCs w:val="27"/>
+          <w:highlight w:val="white"/>
+        </w:rPr>
+        <w:t>assemblyIdentity</w:t>
+      </w:r>
+      <w:proofErr w:type="spellEnd"/>
+      <w:r>
+        <w:rPr>
+          <w:rFonts w:ascii="Consolas" w:hAnsi="Consolas" w:cs="Consolas"/>
+          <w:color w:val="0000FF"/>
+          <w:sz w:val="18"/>
+          <w:szCs w:val="27"/>
+          <w:highlight w:val="white"/>
+        </w:rPr>
+        <w:t xml:space="preserve"> </w:t>
+      </w:r>
+      <w:r>
+        <w:rPr>
+          <w:rFonts w:ascii="Consolas" w:hAnsi="Consolas" w:cs="Consolas"/>
+          <w:color w:val="FF0000"/>
+          <w:sz w:val="18"/>
+          <w:szCs w:val="27"/>
+          <w:highlight w:val="white"/>
+        </w:rPr>
+        <w:t>name</w:t>
+      </w:r>
+      <w:r>
+        <w:rPr>
+          <w:rFonts w:ascii="Consolas" w:hAnsi="Consolas" w:cs="Consolas"/>
+          <w:color w:val="0000FF"/>
+          <w:sz w:val="18"/>
+          <w:szCs w:val="27"/>
+          <w:highlight w:val="white"/>
+        </w:rPr>
+        <w:t>=</w:t>
+      </w:r>
+      <w:r>
+        <w:rPr>
+          <w:rFonts w:ascii="Consolas" w:hAnsi="Consolas" w:cs="Consolas"/>
+          <w:color w:val="000000"/>
+          <w:sz w:val="18"/>
+          <w:szCs w:val="27"/>
+          <w:highlight w:val="white"/>
+        </w:rPr>
+        <w:t>"</w:t>
+      </w:r>
+      <w:bookmarkStart w:id="5" w:name="_GoBack"/>
+      <w:bookmarkEnd w:id="5"/>
+      <w:proofErr w:type="spellStart"/>
+      <w:r>
+        <w:rPr>
+          <w:rFonts w:ascii="Consolas" w:hAnsi="Consolas" w:cs="Consolas"/>
+          <w:color w:val="0000FF"/>
+          <w:sz w:val="18"/>
+          <w:szCs w:val="27"/>
+          <w:highlight w:val="white"/>
+        </w:rPr>
+        <w:t>EntityFramework</w:t>
+      </w:r>
+      <w:proofErr w:type="spellEnd"/>
+      <w:r>
+        <w:rPr>
+          <w:rFonts w:ascii="Consolas" w:hAnsi="Consolas" w:cs="Consolas"/>
+          <w:color w:val="000000"/>
+          <w:sz w:val="18"/>
+          <w:szCs w:val="27"/>
+          <w:highlight w:val="white"/>
+        </w:rPr>
+        <w:t>"</w:t>
+      </w:r>
+      <w:r>
+        <w:rPr>
+          <w:rFonts w:ascii="Consolas" w:hAnsi="Consolas" w:cs="Consolas"/>
+          <w:color w:val="0000FF"/>
+          <w:sz w:val="18"/>
+          <w:szCs w:val="27"/>
+          <w:highlight w:val="white"/>
+        </w:rPr>
+        <w:t xml:space="preserve"> </w:t>
+      </w:r>
+      <w:proofErr w:type="spellStart"/>
+      <w:r>
+        <w:rPr>
+          <w:rFonts w:ascii="Consolas" w:hAnsi="Consolas" w:cs="Consolas"/>
+          <w:color w:val="FF0000"/>
+          <w:sz w:val="18"/>
+          <w:szCs w:val="27"/>
+          <w:highlight w:val="white"/>
+        </w:rPr>
+        <w:t>publicKeyToken</w:t>
+      </w:r>
+      <w:proofErr w:type="spellEnd"/>
+      <w:r>
+        <w:rPr>
+          <w:rFonts w:ascii="Consolas" w:hAnsi="Consolas" w:cs="Consolas"/>
+          <w:color w:val="0000FF"/>
+          <w:sz w:val="18"/>
+          <w:szCs w:val="27"/>
+          <w:highlight w:val="white"/>
+        </w:rPr>
+        <w:t>=</w:t>
+      </w:r>
+      <w:r>
+        <w:rPr>
+          <w:rFonts w:ascii="Consolas" w:hAnsi="Consolas" w:cs="Consolas"/>
+          <w:color w:val="000000"/>
+          <w:sz w:val="18"/>
+          <w:szCs w:val="27"/>
+          <w:highlight w:val="white"/>
+        </w:rPr>
+        <w:t>"</w:t>
+      </w:r>
+      <w:r>
+        <w:rPr>
+          <w:rFonts w:ascii="Consolas" w:hAnsi="Consolas" w:cs="Consolas"/>
+          <w:color w:val="0000FF"/>
+          <w:sz w:val="18"/>
+          <w:szCs w:val="27"/>
+          <w:highlight w:val="white"/>
+        </w:rPr>
+        <w:t>b77a5c561934e089</w:t>
+      </w:r>
+      <w:r>
+        <w:rPr>
+          <w:rFonts w:ascii="Consolas" w:hAnsi="Consolas" w:cs="Consolas"/>
+          <w:color w:val="000000"/>
+          <w:sz w:val="18"/>
+          <w:szCs w:val="27"/>
+          <w:highlight w:val="white"/>
+        </w:rPr>
+        <w:t>"</w:t>
+      </w:r>
+      <w:r>
+        <w:rPr>
+          <w:rFonts w:ascii="Consolas" w:hAnsi="Consolas" w:cs="Consolas"/>
+          <w:color w:val="0000FF"/>
+          <w:sz w:val="18"/>
+          <w:szCs w:val="27"/>
+          <w:highlight w:val="white"/>
+        </w:rPr>
+        <w:t xml:space="preserve"> </w:t>
+      </w:r>
+      <w:r>
+        <w:rPr>
+          <w:rFonts w:ascii="Consolas" w:hAnsi="Consolas" w:cs="Consolas"/>
+          <w:color w:val="FF0000"/>
+          <w:sz w:val="18"/>
+          <w:szCs w:val="27"/>
+          <w:highlight w:val="white"/>
+        </w:rPr>
+        <w:t>culture</w:t>
+      </w:r>
+      <w:r>
+        <w:rPr>
+          <w:rFonts w:ascii="Consolas" w:hAnsi="Consolas" w:cs="Consolas"/>
+          <w:color w:val="0000FF"/>
+          <w:sz w:val="18"/>
+          <w:szCs w:val="27"/>
+          <w:highlight w:val="white"/>
+        </w:rPr>
+        <w:t>=</w:t>
+      </w:r>
+      <w:r>
+        <w:rPr>
+          <w:rFonts w:ascii="Consolas" w:hAnsi="Consolas" w:cs="Consolas"/>
+          <w:color w:val="000000"/>
+          <w:sz w:val="18"/>
+          <w:szCs w:val="27"/>
+          <w:highlight w:val="white"/>
+        </w:rPr>
+        <w:t>"</w:t>
+      </w:r>
+      <w:r>
+        <w:rPr>
+          <w:rFonts w:ascii="Consolas" w:hAnsi="Consolas" w:cs="Consolas"/>
+          <w:color w:val="0000FF"/>
+          <w:sz w:val="18"/>
+          <w:szCs w:val="27"/>
+          <w:highlight w:val="white"/>
+        </w:rPr>
+        <w:t>neutral</w:t>
+      </w:r>
+      <w:r>
+        <w:rPr>
+          <w:rFonts w:ascii="Consolas" w:hAnsi="Consolas" w:cs="Consolas"/>
+          <w:color w:val="000000"/>
+          <w:sz w:val="18"/>
+          <w:szCs w:val="27"/>
+          <w:highlight w:val="white"/>
+        </w:rPr>
+        <w:t>"</w:t>
+      </w:r>
+      <w:r>
+        <w:rPr>
+          <w:rFonts w:ascii="Consolas" w:hAnsi="Consolas" w:cs="Consolas"/>
+          <w:color w:val="0000FF"/>
+          <w:sz w:val="18"/>
+          <w:szCs w:val="27"/>
+          <w:highlight w:val="white"/>
+        </w:rPr>
+        <w:t xml:space="preserve"> /&gt;</w:t>
+      </w:r>
+    </w:p>
+    <w:p>
+      <w:pPr>
+        <w:autoSpaceDE w:val="0"/>
+        <w:autoSpaceDN w:val="0"/>
+        <w:adjustRightInd w:val="0"/>
+        <w:spacing w:after="0" w:line="240" w:lineRule="auto"/>
+        <w:ind w:left="720"/>
+        <w:rPr>
+          <w:rFonts w:ascii="Consolas" w:hAnsi="Consolas" w:cs="Consolas"/>
+          <w:color w:val="000000"/>
+          <w:sz w:val="18"/>
+          <w:szCs w:val="27"/>
+          <w:highlight w:val="white"/>
+        </w:rPr>
+      </w:pPr>
+      <w:r>
+        <w:rPr>
+          <w:rFonts w:ascii="Consolas" w:hAnsi="Consolas" w:cs="Consolas"/>
+          <w:color w:val="0000FF"/>
+          <w:sz w:val="18"/>
+          <w:szCs w:val="27"/>
+          <w:highlight w:val="white"/>
+        </w:rPr>
+        <w:t xml:space="preserve">        &lt;</w:t>
+      </w:r>
+      <w:proofErr w:type="spellStart"/>
+      <w:r>
+        <w:rPr>
+          <w:rFonts w:ascii="Consolas" w:hAnsi="Consolas" w:cs="Consolas"/>
+          <w:color w:val="A31515"/>
+          <w:sz w:val="18"/>
+          <w:szCs w:val="27"/>
+          <w:highlight w:val="white"/>
+        </w:rPr>
+        <w:t>bindingRedirect</w:t>
+      </w:r>
+      <w:proofErr w:type="spellEnd"/>
+      <w:r>
+        <w:rPr>
+          <w:rFonts w:ascii="Consolas" w:hAnsi="Consolas" w:cs="Consolas"/>
+          <w:color w:val="0000FF"/>
+          <w:sz w:val="18"/>
+          <w:szCs w:val="27"/>
+          <w:highlight w:val="white"/>
+        </w:rPr>
+        <w:t xml:space="preserve"> </w:t>
+      </w:r>
+      <w:proofErr w:type="spellStart"/>
+      <w:r>
+        <w:rPr>
+          <w:rFonts w:ascii="Consolas" w:hAnsi="Consolas" w:cs="Consolas"/>
+          <w:color w:val="FF0000"/>
+          <w:sz w:val="18"/>
+          <w:szCs w:val="27"/>
+          <w:highlight w:val="white"/>
+        </w:rPr>
+        <w:t>oldVersion</w:t>
+      </w:r>
+      <w:proofErr w:type="spellEnd"/>
+      <w:r>
+        <w:rPr>
+          <w:rFonts w:ascii="Consolas" w:hAnsi="Consolas" w:cs="Consolas"/>
+          <w:color w:val="0000FF"/>
+          <w:sz w:val="18"/>
+          <w:szCs w:val="27"/>
+          <w:highlight w:val="white"/>
+        </w:rPr>
+        <w:t>=</w:t>
+      </w:r>
+      <w:r>
+        <w:rPr>
+          <w:rFonts w:ascii="Consolas" w:hAnsi="Consolas" w:cs="Consolas"/>
+          <w:color w:val="000000"/>
+          <w:sz w:val="18"/>
+          <w:szCs w:val="27"/>
+          <w:highlight w:val="white"/>
+        </w:rPr>
+        <w:t>"</w:t>
+      </w:r>
+      <w:r>
+        <w:rPr>
+          <w:rFonts w:ascii="Consolas" w:hAnsi="Consolas" w:cs="Consolas"/>
+          <w:color w:val="0000FF"/>
+          <w:sz w:val="18"/>
+          <w:szCs w:val="27"/>
+          <w:highlight w:val="white"/>
+        </w:rPr>
+        <w:t>0.0.0.0-5.0.0.0</w:t>
+      </w:r>
+      <w:r>
+        <w:rPr>
+          <w:rFonts w:ascii="Consolas" w:hAnsi="Consolas" w:cs="Consolas"/>
+          <w:color w:val="000000"/>
+          <w:sz w:val="18"/>
+          <w:szCs w:val="27"/>
+          <w:highlight w:val="white"/>
+        </w:rPr>
+        <w:t>"</w:t>
+      </w:r>
+      <w:r>
+        <w:rPr>
+          <w:rFonts w:ascii="Consolas" w:hAnsi="Consolas" w:cs="Consolas"/>
+          <w:color w:val="0000FF"/>
+          <w:sz w:val="18"/>
+          <w:szCs w:val="27"/>
+          <w:highlight w:val="white"/>
+        </w:rPr>
+        <w:t xml:space="preserve"> </w:t>
+      </w:r>
+      <w:proofErr w:type="spellStart"/>
+      <w:r>
+        <w:rPr>
+          <w:rFonts w:ascii="Consolas" w:hAnsi="Consolas" w:cs="Consolas"/>
+          <w:color w:val="FF0000"/>
+          <w:sz w:val="18"/>
+          <w:szCs w:val="27"/>
+          <w:highlight w:val="white"/>
+        </w:rPr>
+        <w:t>newVersion</w:t>
+      </w:r>
+      <w:proofErr w:type="spellEnd"/>
+      <w:r>
+        <w:rPr>
+          <w:rFonts w:ascii="Consolas" w:hAnsi="Consolas" w:cs="Consolas"/>
+          <w:color w:val="0000FF"/>
+          <w:sz w:val="18"/>
+          <w:szCs w:val="27"/>
+          <w:highlight w:val="white"/>
+        </w:rPr>
+        <w:t>=</w:t>
+      </w:r>
+      <w:r>
+        <w:rPr>
+          <w:rFonts w:ascii="Consolas" w:hAnsi="Consolas" w:cs="Consolas"/>
+          <w:color w:val="000000"/>
+          <w:sz w:val="18"/>
+          <w:szCs w:val="27"/>
+          <w:highlight w:val="white"/>
+        </w:rPr>
+        <w:t>"</w:t>
+      </w:r>
+      <w:r>
+        <w:rPr>
+          <w:rFonts w:ascii="Consolas" w:hAnsi="Consolas" w:cs="Consolas"/>
+          <w:color w:val="0000FF"/>
+          <w:sz w:val="18"/>
+          <w:szCs w:val="27"/>
+          <w:highlight w:val="white"/>
+        </w:rPr>
+        <w:t>5.0.0.0</w:t>
+      </w:r>
+      <w:r>
+        <w:rPr>
+          <w:rFonts w:ascii="Consolas" w:hAnsi="Consolas" w:cs="Consolas"/>
+          <w:color w:val="000000"/>
+          <w:sz w:val="18"/>
+          <w:szCs w:val="27"/>
+          <w:highlight w:val="white"/>
+        </w:rPr>
+        <w:t>"</w:t>
+      </w:r>
+      <w:r>
+        <w:rPr>
+          <w:rFonts w:ascii="Consolas" w:hAnsi="Consolas" w:cs="Consolas"/>
+          <w:color w:val="0000FF"/>
+          <w:sz w:val="18"/>
+          <w:szCs w:val="27"/>
+          <w:highlight w:val="white"/>
+        </w:rPr>
+        <w:t xml:space="preserve"> /&gt;</w:t>
+      </w:r>
+    </w:p>
+    <w:p>
+      <w:pPr>
+        <w:ind w:left="720"/>
+        <w:rPr>
+          <w:sz w:val="14"/>
+        </w:rPr>
+      </w:pPr>
+      <w:r>
+        <w:rPr>
+          <w:rFonts w:ascii="Consolas" w:hAnsi="Consolas" w:cs="Consolas"/>
+          <w:color w:val="0000FF"/>
+          <w:sz w:val="18"/>
+          <w:szCs w:val="27"/>
+          <w:highlight w:val="white"/>
+        </w:rPr>
+        <w:t xml:space="preserve">      &lt;/</w:t>
+      </w:r>
+      <w:proofErr w:type="spellStart"/>
+      <w:r>
+        <w:rPr>
+          <w:rFonts w:ascii="Consolas" w:hAnsi="Consolas" w:cs="Consolas"/>
+          <w:color w:val="A31515"/>
+          <w:sz w:val="18"/>
+          <w:szCs w:val="27"/>
+          <w:highlight w:val="white"/>
+        </w:rPr>
+        <w:t>dependentAssembly</w:t>
+      </w:r>
+      <w:proofErr w:type="spellEnd"/>
+      <w:r>
+        <w:rPr>
+          <w:rFonts w:ascii="Consolas" w:hAnsi="Consolas" w:cs="Consolas"/>
+          <w:color w:val="0000FF"/>
+          <w:sz w:val="18"/>
+          <w:szCs w:val="27"/>
+          <w:highlight w:val="white"/>
+        </w:rPr>
+        <w:t>&gt;</w:t>
+      </w:r>
+    </w:p>
+    <w:bookmarkEnd w:id="2"/>
+    <w:bookmarkEnd w:id="3"/>
+    <w:bookmarkEnd w:id="4"/>
+    <w:p>
+      <w:pPr>
+        <w:pStyle w:val="ListParagraph"/>
+        <w:numPr>
+          <w:ilvl w:val="0"/>
+          <w:numId w:val="3"/>
+        </w:numPr>
+      </w:pPr>
       <w:r>
         <w:t>Views/Shared/_</w:t>
       </w:r>
@@ -1091,6 +1639,7 @@
         </w:numPr>
       </w:pPr>
       <w:r>
+        <w:lastRenderedPageBreak/>
         <w:t xml:space="preserve">Scripts/app/todo.viewmodel.js – add </w:t>
       </w:r>
       <w:proofErr w:type="spellStart"/>
@@ -1366,7 +1915,6 @@
         <w:pStyle w:val="Heading1"/>
       </w:pPr>
       <w:r>
-        <w:lastRenderedPageBreak/>
         <w:t>Delet</w:t>
       </w:r>
       <w:r>
@@ -1479,8 +2027,6 @@
       <w:r>
         <w:t>Images (not used)</w:t>
       </w:r>
-      <w:bookmarkStart w:id="2" w:name="_GoBack"/>
-      <w:bookmarkEnd w:id="2"/>
     </w:p>
     <w:p>
       <w:pPr>
@@ -1548,14 +2094,14 @@
       <w:r>
         <w:t xml:space="preserve">Add </w:t>
       </w:r>
-      <w:bookmarkStart w:id="3" w:name="OLE_LINK3"/>
+      <w:bookmarkStart w:id="6" w:name="OLE_LINK3"/>
       <w:r>
         <w:rPr>
           <w:i/>
         </w:rPr>
         <w:t>breeze.savequeuing.js</w:t>
       </w:r>
-      <w:bookmarkEnd w:id="3"/>
+      <w:bookmarkEnd w:id="6"/>
       <w:r>
         <w:t xml:space="preserve"> “bonus” script to Scripts</w:t>
       </w:r>
@@ -1695,7 +2241,7 @@
           <w:rPr>
             <w:noProof/>
           </w:rPr>
-          <w:t>2</w:t>
+          <w:t>1</w:t>
         </w:r>
         <w:r>
           <w:rPr>

</xml_diff>